<commit_message>
test result of  automation
test result of  automation
</commit_message>
<xml_diff>
--- a/PCB/04 Dev_Lib/4.4_Unit Test/Test Result (lulu)_Sprint2_20151004 .docx
+++ b/PCB/04 Dev_Lib/4.4_Unit Test/Test Result (lulu)_Sprint2_20151004 .docx
@@ -5,7 +5,6 @@
     <w:p>
       <w:pPr>
         <w:rPr>
-          <w:rFonts w:hint="eastAsia"/>
           <w:lang w:val="en-US"/>
         </w:rPr>
       </w:pPr>
@@ -22,8 +21,6 @@
         </w:rPr>
         <w:t>Lulu</w:t>
       </w:r>
-      <w:bookmarkStart w:id="0" w:name="_GoBack"/>
-      <w:bookmarkEnd w:id="0"/>
       <w:r>
         <w:rPr>
           <w:lang w:val="en-US"/>
@@ -40,6 +37,7 @@
       <w:r>
         <w:rPr>
           <w:noProof/>
+          <w:lang w:val="en-US"/>
         </w:rPr>
         <w:drawing>
           <wp:inline distT="0" distB="0" distL="0" distR="0" wp14:anchorId="3BA4D6F6" wp14:editId="3DD76074">
@@ -120,12 +118,13 @@
           <w:lang w:val="en-US"/>
         </w:rPr>
       </w:pPr>
+      <w:bookmarkStart w:id="0" w:name="_GoBack"/>
       <w:r>
         <w:drawing>
-          <wp:inline distT="0" distB="0" distL="0" distR="0" wp14:anchorId="0E4C69F7" wp14:editId="2489E20D">
-            <wp:extent cx="5945335" cy="2676525"/>
-            <wp:effectExtent l="0" t="0" r="0" b="0"/>
-            <wp:docPr id="5" name="图片 5"/>
+          <wp:inline distT="0" distB="0" distL="0" distR="0" wp14:anchorId="2334584F" wp14:editId="2A2C962F">
+            <wp:extent cx="6072281" cy="2733675"/>
+            <wp:effectExtent l="0" t="0" r="5080" b="0"/>
+            <wp:docPr id="2" name="图片 2"/>
             <wp:cNvGraphicFramePr>
               <a:graphicFrameLocks xmlns:a="http://schemas.openxmlformats.org/drawingml/2006/main" noChangeAspect="1"/>
             </wp:cNvGraphicFramePr>
@@ -154,7 +153,7 @@
                   <pic:spPr bwMode="auto">
                     <a:xfrm>
                       <a:off x="0" y="0"/>
-                      <a:ext cx="5952133" cy="2679586"/>
+                      <a:ext cx="6084089" cy="2738991"/>
                     </a:xfrm>
                     <a:prstGeom prst="rect">
                       <a:avLst/>
@@ -170,6 +169,7 @@
           </wp:inline>
         </w:drawing>
       </w:r>
+      <w:bookmarkEnd w:id="0"/>
     </w:p>
     <w:sectPr>
       <w:pgSz w:w="11906" w:h="16838"/>

</xml_diff>

<commit_message>
the result  of automationpage
the result  of automationpage
</commit_message>
<xml_diff>
--- a/PCB/04 Dev_Lib/4.4_Unit Test/Test Result (lulu)_Sprint2_20151004 .docx
+++ b/PCB/04 Dev_Lib/4.4_Unit Test/Test Result (lulu)_Sprint2_20151004 .docx
@@ -5,6 +5,7 @@
     <w:p>
       <w:pPr>
         <w:rPr>
+          <w:rFonts w:hint="eastAsia"/>
           <w:lang w:val="en-US"/>
         </w:rPr>
       </w:pPr>
@@ -34,11 +35,68 @@
           <w:lang w:val="en-US"/>
         </w:rPr>
       </w:pPr>
+      <w:bookmarkStart w:id="0" w:name="_GoBack"/>
       <w:r>
         <w:rPr>
           <w:noProof/>
           <w:lang w:val="en-US"/>
         </w:rPr>
+        <w:drawing>
+          <wp:inline distT="0" distB="0" distL="0" distR="0">
+            <wp:extent cx="3412764" cy="6067425"/>
+            <wp:effectExtent l="0" t="0" r="0" b="0"/>
+            <wp:docPr id="3" name="图片 3"/>
+            <wp:cNvGraphicFramePr>
+              <a:graphicFrameLocks xmlns:a="http://schemas.openxmlformats.org/drawingml/2006/main" noChangeAspect="1"/>
+            </wp:cNvGraphicFramePr>
+            <a:graphic xmlns:a="http://schemas.openxmlformats.org/drawingml/2006/main">
+              <a:graphicData uri="http://schemas.openxmlformats.org/drawingml/2006/picture">
+                <pic:pic xmlns:pic="http://schemas.openxmlformats.org/drawingml/2006/picture">
+                  <pic:nvPicPr>
+                    <pic:cNvPr id="0" name="Screenshot_2015-10-06-13-40-08.png"/>
+                    <pic:cNvPicPr/>
+                  </pic:nvPicPr>
+                  <pic:blipFill>
+                    <a:blip r:embed="rId7">
+                      <a:extLst>
+                        <a:ext uri="{28A0092B-C50C-407E-A947-70E740481C1C}">
+                          <a14:useLocalDpi xmlns:a14="http://schemas.microsoft.com/office/drawing/2010/main" val="0"/>
+                        </a:ext>
+                      </a:extLst>
+                    </a:blip>
+                    <a:stretch>
+                      <a:fillRect/>
+                    </a:stretch>
+                  </pic:blipFill>
+                  <pic:spPr>
+                    <a:xfrm>
+                      <a:off x="0" y="0"/>
+                      <a:ext cx="3415374" cy="6072065"/>
+                    </a:xfrm>
+                    <a:prstGeom prst="rect">
+                      <a:avLst/>
+                    </a:prstGeom>
+                  </pic:spPr>
+                </pic:pic>
+              </a:graphicData>
+            </a:graphic>
+          </wp:inline>
+        </w:drawing>
+      </w:r>
+      <w:bookmarkEnd w:id="0"/>
+    </w:p>
+    <w:p>
+      <w:pPr>
+        <w:rPr>
+          <w:lang w:val="en-US"/>
+        </w:rPr>
+      </w:pPr>
+      <w:r>
+        <w:rPr>
+          <w:noProof/>
+          <w:lang w:val="en-US"/>
+        </w:rPr>
+        <w:lastRenderedPageBreak/>
         <w:drawing>
           <wp:inline distT="0" distB="0" distL="0" distR="0" wp14:anchorId="3BA4D6F6" wp14:editId="3DD76074">
             <wp:extent cx="5274310" cy="2889885"/>
@@ -55,7 +113,7 @@
                     <pic:cNvPicPr/>
                   </pic:nvPicPr>
                   <pic:blipFill>
-                    <a:blip r:embed="rId7" cstate="print">
+                    <a:blip r:embed="rId8" cstate="print">
                       <a:extLst>
                         <a:ext uri="{28A0092B-C50C-407E-A947-70E740481C1C}">
                           <a14:useLocalDpi xmlns:a14="http://schemas.microsoft.com/office/drawing/2010/main" val="0"/>
@@ -118,8 +176,11 @@
           <w:lang w:val="en-US"/>
         </w:rPr>
       </w:pPr>
-      <w:bookmarkStart w:id="0" w:name="_GoBack"/>
       <w:r>
+        <w:rPr>
+          <w:noProof/>
+          <w:lang w:val="en-US"/>
+        </w:rPr>
         <w:drawing>
           <wp:inline distT="0" distB="0" distL="0" distR="0" wp14:anchorId="2334584F" wp14:editId="2A2C962F">
             <wp:extent cx="6072281" cy="2733675"/>
@@ -138,7 +199,7 @@
                     </pic:cNvPicPr>
                   </pic:nvPicPr>
                   <pic:blipFill>
-                    <a:blip r:embed="rId8">
+                    <a:blip r:embed="rId9">
                       <a:extLst>
                         <a:ext uri="{28A0092B-C50C-407E-A947-70E740481C1C}">
                           <a14:useLocalDpi xmlns:a14="http://schemas.microsoft.com/office/drawing/2010/main" val="0"/>
@@ -169,7 +230,6 @@
           </wp:inline>
         </w:drawing>
       </w:r>
-      <w:bookmarkEnd w:id="0"/>
     </w:p>
     <w:sectPr>
       <w:pgSz w:w="11906" w:h="16838"/>

</xml_diff>